<commit_message>
Printlines removed, added controls/tutorial to the first level,
</commit_message>
<xml_diff>
--- a/documentation/handin/Documentation.docx
+++ b/documentation/handin/Documentation.docx
@@ -646,7 +646,6 @@
           <w:rFonts w:asciiTheme="majorHAnsi" w:hAnsiTheme="majorHAnsi"/>
         </w:rPr>
       </w:pPr>
-      <w:proofErr w:type="spellStart"/>
       <w:r>
         <w:rPr>
           <w:rFonts w:asciiTheme="majorHAnsi" w:hAnsiTheme="majorHAnsi"/>
@@ -654,54 +653,11 @@
         </w:rPr>
         <w:t>Grappleability</w:t>
       </w:r>
-      <w:proofErr w:type="spellEnd"/>
-      <w:r>
-        <w:rPr>
-          <w:rFonts w:asciiTheme="majorHAnsi" w:hAnsiTheme="majorHAnsi"/>
-        </w:rPr>
-        <w:t xml:space="preserve">: </w:t>
-      </w:r>
-      <w:proofErr w:type="spellStart"/>
-      <w:r>
-        <w:rPr>
-          <w:rFonts w:asciiTheme="majorHAnsi" w:hAnsiTheme="majorHAnsi"/>
-        </w:rPr>
-        <w:t>Grappleable</w:t>
-      </w:r>
-      <w:proofErr w:type="spellEnd"/>
-      <w:r>
-        <w:rPr>
-          <w:rFonts w:asciiTheme="majorHAnsi" w:hAnsiTheme="majorHAnsi"/>
-        </w:rPr>
-        <w:t xml:space="preserve"> objects may be targeted by </w:t>
-      </w:r>
-      <w:proofErr w:type="spellStart"/>
-      <w:r>
-        <w:rPr>
-          <w:rFonts w:asciiTheme="majorHAnsi" w:hAnsiTheme="majorHAnsi"/>
-        </w:rPr>
-        <w:t>Ballsy’s</w:t>
-      </w:r>
-      <w:proofErr w:type="spellEnd"/>
-      <w:r>
-        <w:rPr>
-          <w:rFonts w:asciiTheme="majorHAnsi" w:hAnsiTheme="majorHAnsi"/>
-        </w:rPr>
-        <w:t xml:space="preserve"> grapple. If an object is </w:t>
-      </w:r>
-      <w:proofErr w:type="spellStart"/>
-      <w:r>
-        <w:rPr>
-          <w:rFonts w:asciiTheme="majorHAnsi" w:hAnsiTheme="majorHAnsi"/>
-        </w:rPr>
-        <w:t>grappleable</w:t>
-      </w:r>
-      <w:proofErr w:type="spellEnd"/>
-      <w:r>
-        <w:rPr>
-          <w:rFonts w:asciiTheme="majorHAnsi" w:hAnsiTheme="majorHAnsi"/>
-        </w:rPr>
-        <w:t>, it will have no border, and it will have a thin border if cannot be targeted.</w:t>
+      <w:r>
+        <w:rPr>
+          <w:rFonts w:asciiTheme="majorHAnsi" w:hAnsiTheme="majorHAnsi"/>
+        </w:rPr>
+        <w:t>: Grappleable objects may be targeted by Ballsy’s grapple. If an object is grappleable, it will have no border, and it will have a thin border if cannot be targeted.</w:t>
       </w:r>
     </w:p>
     <w:p>
@@ -727,21 +683,7 @@
         <w:rPr>
           <w:rFonts w:asciiTheme="majorHAnsi" w:hAnsiTheme="majorHAnsi"/>
         </w:rPr>
-        <w:t xml:space="preserve">: If an object is deadly, it will be a dark red color. Should Ballsy come in contact with a deadly object, the user will have lost and the level will restart. Deadly objects are not necessarily </w:t>
-      </w:r>
-      <w:proofErr w:type="spellStart"/>
-      <w:r>
-        <w:rPr>
-          <w:rFonts w:asciiTheme="majorHAnsi" w:hAnsiTheme="majorHAnsi"/>
-        </w:rPr>
-        <w:t>ungrappleable</w:t>
-      </w:r>
-      <w:proofErr w:type="spellEnd"/>
-      <w:r>
-        <w:rPr>
-          <w:rFonts w:asciiTheme="majorHAnsi" w:hAnsiTheme="majorHAnsi"/>
-        </w:rPr>
-        <w:t>.</w:t>
+        <w:t>: If an object is deadly, it will be a dark red color. Should Ballsy come in contact with a deadly object, the user will have lost and the level will restart. Deadly objects are not necessarily ungrappleable.</w:t>
       </w:r>
     </w:p>
     <w:p>
@@ -1376,27 +1318,32 @@
         <w:rPr>
           <w:rFonts w:asciiTheme="majorHAnsi" w:hAnsiTheme="majorHAnsi"/>
         </w:rPr>
-        <w:t xml:space="preserve"> user may also set default shape attributes by selecting settings on the </w:t>
-      </w:r>
-      <w:proofErr w:type="spellStart"/>
-      <w:r>
-        <w:rPr>
-          <w:rFonts w:asciiTheme="majorHAnsi" w:hAnsiTheme="majorHAnsi"/>
-        </w:rPr>
-        <w:t>lefthand</w:t>
-      </w:r>
-      <w:proofErr w:type="spellEnd"/>
-      <w:r>
-        <w:rPr>
-          <w:rFonts w:asciiTheme="majorHAnsi" w:hAnsiTheme="majorHAnsi"/>
-        </w:rPr>
-        <w:t xml:space="preserve"> side when no shape is selected.</w:t>
+        <w:t xml:space="preserve"> user may also set default shape attributes by selecting settings on the lefthand side when no shape is selected.</w:t>
       </w:r>
       <w:r>
         <w:rPr>
           <w:rFonts w:asciiTheme="majorHAnsi" w:hAnsiTheme="majorHAnsi"/>
         </w:rPr>
         <w:t xml:space="preserve"> </w:t>
+      </w:r>
+      <w:r>
+        <w:rPr>
+          <w:rFonts w:asciiTheme="majorHAnsi" w:hAnsiTheme="majorHAnsi"/>
+        </w:rPr>
+        <w:t xml:space="preserve"> Shapes may be deleted by selecting a shape and pressing </w:t>
+      </w:r>
+      <w:r>
+        <w:rPr>
+          <w:rFonts w:asciiTheme="majorHAnsi" w:hAnsiTheme="majorHAnsi"/>
+          <w:b/>
+        </w:rPr>
+        <w:t>D</w:t>
+      </w:r>
+      <w:r>
+        <w:rPr>
+          <w:rFonts w:asciiTheme="majorHAnsi" w:hAnsiTheme="majorHAnsi"/>
+        </w:rPr>
+        <w:t>.</w:t>
       </w:r>
     </w:p>
     <w:p>

</xml_diff>